<commit_message>
Updating resume with ArcGIS and Access
</commit_message>
<xml_diff>
--- a/BSnyder_Resume_20200616.docx
+++ b/BSnyder_Resume_20200616.docx
@@ -963,7 +963,13 @@
         <w:ind w:right="360"/>
       </w:pPr>
       <w:r>
-        <w:t>Adv: SQL (3 yrs</w:t>
+        <w:t>Adv</w:t>
+      </w:r>
+      <w:r>
+        <w:t>anced</w:t>
+      </w:r>
+      <w:r>
+        <w:t>: SQL (3 yrs</w:t>
       </w:r>
       <w:r>
         <w:t>; MS</w:t>
@@ -984,15 +990,7 @@
         <w:t>), Excel (10 yrs</w:t>
       </w:r>
       <w:r>
-        <w:t xml:space="preserve">; PivotTables, array formulas, </w:t>
-      </w:r>
-      <w:proofErr w:type="spellStart"/>
-      <w:r>
-        <w:t>PowerQuery</w:t>
-      </w:r>
-      <w:proofErr w:type="spellEnd"/>
-      <w:r>
-        <w:t>, etc.</w:t>
+        <w:t>; PivotTables, array formulas, PowerQuery, etc.</w:t>
       </w:r>
       <w:r>
         <w:t>)</w:t>
@@ -1014,16 +1012,11 @@
       <w:r>
         <w:t xml:space="preserve">; Pandas, CVXPY, </w:t>
       </w:r>
-      <w:proofErr w:type="spellStart"/>
       <w:r>
         <w:t>sk</w:t>
       </w:r>
       <w:r>
-        <w:t>learn</w:t>
-      </w:r>
-      <w:proofErr w:type="spellEnd"/>
-      <w:r>
-        <w:t>, Flask</w:t>
+        <w:t>learn, Flask</w:t>
       </w:r>
       <w:r>
         <w:t>)</w:t>
@@ -1060,13 +1053,8 @@
       <w:r>
         <w:t xml:space="preserve">Emerging: </w:t>
       </w:r>
-      <w:proofErr w:type="spellStart"/>
-      <w:r>
-        <w:t>Javascript</w:t>
-      </w:r>
-      <w:proofErr w:type="spellEnd"/>
-      <w:r>
-        <w:t xml:space="preserve">, HTML, </w:t>
+      <w:r>
+        <w:t xml:space="preserve">Javascript, HTML, </w:t>
       </w:r>
       <w:r>
         <w:t xml:space="preserve">LaTeX, </w:t>

</xml_diff>